<commit_message>
working on the nRF24L01 module
</commit_message>
<xml_diff>
--- a/NRF24L_Module/MyResume.docx
+++ b/NRF24L_Module/MyResume.docx
@@ -11,7 +11,7 @@
         </w:rPr>
         <w:t>The module can use 125 different channels which gives a possibility to have a network of 125 independently working modems in one place. Each channel can have up to 6 addresses, or each unit can </w:t>
       </w:r>
-      <w:hyperlink r:id="rId4" w:tgtFrame="_blank" w:history="1">
+      <w:hyperlink r:id="rId5" w:tgtFrame="_blank" w:history="1">
         <w:r>
           <w:rPr>
             <w:rStyle w:val="Hyperlink"/>
@@ -27,15 +27,6 @@
       </w:r>
     </w:p>
     <w:p>
-      <w:pPr>
-        <w:pStyle w:val="NormalWeb"/>
-        <w:shd w:val="clear" w:color="auto" w:fill="FFFFFF"/>
-        <w:spacing w:before="0" w:beforeAutospacing="0" w:after="240" w:afterAutospacing="0"/>
-        <w:rPr>
-          <w:rFonts w:ascii="Arial" w:hAnsi="Arial" w:cs="Arial"/>
-          <w:color w:val="3A3A3A"/>
-        </w:rPr>
-      </w:pPr>
       <w:r>
         <w:pict>
           <v:shapetype id="_x0000_t75" coordsize="21600,21600" o:spt="75" o:preferrelative="t" path="m@4@5l@4@11@9@11@9@5xe" filled="f" stroked="f">
@@ -57,87 +48,10 @@
             <v:path o:extrusionok="f" gradientshapeok="t" o:connecttype="rect"/>
             <o:lock v:ext="edit" aspectratio="t"/>
           </v:shapetype>
-          <v:shape id="_x0000_i1025" type="#_x0000_t75" style="width:450.2pt;height:241.6pt">
-            <v:imagedata r:id="rId5" o:title="NRF24L01-Working-Principles-of-Channels-and-Addresses"/>
+          <v:shape id="_x0000_i1036" type="#_x0000_t75" style="width:468pt;height:253.2pt">
+            <v:imagedata r:id="rId6" o:title="communication"/>
           </v:shape>
         </w:pict>
-      </w:r>
-      <w:r>
-        <w:rPr>
-          <w:rFonts w:ascii="Arial" w:hAnsi="Arial" w:cs="Arial"/>
-          <w:color w:val="3A3A3A"/>
-        </w:rPr>
-        <w:t xml:space="preserve">The power consumption of this module is just around </w:t>
-      </w:r>
-      <w:r>
-        <w:rPr>
-          <w:rFonts w:ascii="Arial" w:hAnsi="Arial" w:cs="Arial"/>
-          <w:color w:val="FF0000"/>
-        </w:rPr>
-        <w:t>12mA during transmission</w:t>
-      </w:r>
-      <w:r>
-        <w:rPr>
-          <w:rFonts w:ascii="Arial" w:hAnsi="Arial" w:cs="Arial"/>
-          <w:color w:val="3A3A3A"/>
-        </w:rPr>
-        <w:t xml:space="preserve">, which is even lower than a single LED. The </w:t>
-      </w:r>
-      <w:r>
-        <w:rPr>
-          <w:rFonts w:ascii="Arial" w:hAnsi="Arial" w:cs="Arial"/>
-          <w:color w:val="FF0000"/>
-        </w:rPr>
-        <w:t xml:space="preserve">operating voltage </w:t>
-      </w:r>
-      <w:r>
-        <w:rPr>
-          <w:rFonts w:ascii="Arial" w:hAnsi="Arial" w:cs="Arial"/>
-          <w:color w:val="3A3A3A"/>
-        </w:rPr>
-        <w:t>of the module is from</w:t>
-      </w:r>
-      <w:r>
-        <w:rPr>
-          <w:rFonts w:ascii="Arial" w:hAnsi="Arial" w:cs="Arial"/>
-          <w:color w:val="FF0000"/>
-        </w:rPr>
-        <w:t xml:space="preserve"> 1.9 to 3.6V</w:t>
-      </w:r>
-      <w:r>
-        <w:rPr>
-          <w:rFonts w:ascii="Arial" w:hAnsi="Arial" w:cs="Arial"/>
-          <w:color w:val="3A3A3A"/>
-        </w:rPr>
-        <w:t xml:space="preserve">, but the good thing is that the </w:t>
-      </w:r>
-      <w:r>
-        <w:rPr>
-          <w:rFonts w:ascii="Arial" w:hAnsi="Arial" w:cs="Arial"/>
-          <w:color w:val="FF0000"/>
-        </w:rPr>
-        <w:t>other pins tolerate 5V logic</w:t>
-      </w:r>
-      <w:r>
-        <w:rPr>
-          <w:rFonts w:ascii="Arial" w:hAnsi="Arial" w:cs="Arial"/>
-          <w:color w:val="3A3A3A"/>
-        </w:rPr>
-        <w:t xml:space="preserve">, so we can easily connect it to an </w:t>
-      </w:r>
-      <w:r>
-        <w:rPr>
-          <w:rFonts w:ascii="Arial" w:hAnsi="Arial" w:cs="Arial"/>
-          <w:color w:val="FF0000"/>
-        </w:rPr>
-        <w:t xml:space="preserve">Arduino </w:t>
-      </w:r>
-      <w:r>
-        <w:rPr>
-          <w:rFonts w:ascii="Arial" w:hAnsi="Arial" w:cs="Arial"/>
-          <w:color w:val="3A3A3A"/>
-        </w:rPr>
-        <w:t>without using any logic level converters.</w:t>
       </w:r>
     </w:p>
     <w:p>
@@ -155,9 +69,97 @@
           <w:rFonts w:ascii="Arial" w:hAnsi="Arial" w:cs="Arial"/>
           <w:color w:val="3A3A3A"/>
         </w:rPr>
+        <w:t xml:space="preserve">The power consumption of this module is just around </w:t>
+      </w:r>
+      <w:r>
+        <w:rPr>
+          <w:rFonts w:ascii="Arial" w:hAnsi="Arial" w:cs="Arial"/>
+          <w:color w:val="FF0000"/>
+        </w:rPr>
+        <w:t>12mA during transmission</w:t>
+      </w:r>
+      <w:r>
+        <w:rPr>
+          <w:rFonts w:ascii="Arial" w:hAnsi="Arial" w:cs="Arial"/>
+          <w:color w:val="3A3A3A"/>
+        </w:rPr>
+        <w:t xml:space="preserve">, which is even lower than a single LED. The </w:t>
+      </w:r>
+      <w:r>
+        <w:rPr>
+          <w:rFonts w:ascii="Arial" w:hAnsi="Arial" w:cs="Arial"/>
+          <w:color w:val="FF0000"/>
+        </w:rPr>
+        <w:t xml:space="preserve">operating voltage </w:t>
+      </w:r>
+      <w:r>
+        <w:rPr>
+          <w:rFonts w:ascii="Arial" w:hAnsi="Arial" w:cs="Arial"/>
+          <w:color w:val="3A3A3A"/>
+        </w:rPr>
+        <w:t>of the module is from</w:t>
+      </w:r>
+      <w:r>
+        <w:rPr>
+          <w:rFonts w:ascii="Arial" w:hAnsi="Arial" w:cs="Arial"/>
+          <w:color w:val="FF0000"/>
+        </w:rPr>
+        <w:t xml:space="preserve"> 1.9 to 3.6V</w:t>
+      </w:r>
+      <w:r>
+        <w:rPr>
+          <w:rFonts w:ascii="Arial" w:hAnsi="Arial" w:cs="Arial"/>
+          <w:color w:val="3A3A3A"/>
+        </w:rPr>
+        <w:t xml:space="preserve">, but the good thing is that the </w:t>
+      </w:r>
+      <w:r>
+        <w:rPr>
+          <w:rFonts w:ascii="Arial" w:hAnsi="Arial" w:cs="Arial"/>
+          <w:color w:val="FF0000"/>
+        </w:rPr>
+        <w:t>other pins tolerate 5V logic</w:t>
+      </w:r>
+      <w:r>
+        <w:rPr>
+          <w:rFonts w:ascii="Arial" w:hAnsi="Arial" w:cs="Arial"/>
+          <w:color w:val="3A3A3A"/>
+        </w:rPr>
+        <w:t xml:space="preserve">, so we can easily connect it to an </w:t>
+      </w:r>
+      <w:r>
+        <w:rPr>
+          <w:rFonts w:ascii="Arial" w:hAnsi="Arial" w:cs="Arial"/>
+          <w:color w:val="FF0000"/>
+        </w:rPr>
+        <w:t xml:space="preserve">Arduino </w:t>
+      </w:r>
+      <w:r>
+        <w:rPr>
+          <w:rFonts w:ascii="Arial" w:hAnsi="Arial" w:cs="Arial"/>
+          <w:color w:val="3A3A3A"/>
+        </w:rPr>
+        <w:t>without using any logic level converters.</w:t>
+      </w:r>
+    </w:p>
+    <w:p>
+      <w:pPr>
+        <w:pStyle w:val="NormalWeb"/>
+        <w:shd w:val="clear" w:color="auto" w:fill="FFFFFF"/>
+        <w:spacing w:before="0" w:beforeAutospacing="0" w:after="240" w:afterAutospacing="0"/>
+        <w:rPr>
+          <w:rFonts w:ascii="Arial" w:hAnsi="Arial" w:cs="Arial"/>
+          <w:color w:val="3A3A3A"/>
+        </w:rPr>
+      </w:pPr>
+      <w:r>
+        <w:rPr>
+          <w:rFonts w:ascii="Arial" w:hAnsi="Arial" w:cs="Arial"/>
+          <w:color w:val="3A3A3A"/>
+        </w:rPr>
         <w:pict>
-          <v:shape id="_x0000_i1026" type="#_x0000_t75" style="width:300.15pt;height:225.1pt">
-            <v:imagedata r:id="rId6" o:title="NRF24L01-Transceiver-Module-Pinouts-Connections"/>
+          <v:shape id="_x0000_i1044" type="#_x0000_t75" style="width:237.6pt;height:170.4pt">
+            <v:imagedata r:id="rId7" o:title="NRF24L01-Transceiver-Module-Pinouts-Connections" cropbottom="15911f" cropleft="13636f"/>
           </v:shape>
         </w:pict>
       </w:r>
@@ -216,7 +218,15 @@
           <w:color w:val="FF0000"/>
           <w:shd w:val="clear" w:color="auto" w:fill="FFFFFF"/>
         </w:rPr>
-        <w:t xml:space="preserve">setting the </w:t>
+        <w:t>setting the module in standby or active mode</w:t>
+      </w:r>
+      <w:r>
+        <w:rPr>
+          <w:rFonts w:ascii="Arial" w:hAnsi="Arial" w:cs="Arial"/>
+          <w:color w:val="3A3A3A"/>
+          <w:shd w:val="clear" w:color="auto" w:fill="FFFFFF"/>
+        </w:rPr>
+        <w:t xml:space="preserve">, as well as for </w:t>
       </w:r>
       <w:r>
         <w:rPr>
@@ -224,67 +234,67 @@
           <w:color w:val="FF0000"/>
           <w:shd w:val="clear" w:color="auto" w:fill="FFFFFF"/>
         </w:rPr>
+        <w:t>switching between transmit or command mode</w:t>
+      </w:r>
+      <w:r>
+        <w:rPr>
+          <w:rFonts w:ascii="Arial" w:hAnsi="Arial" w:cs="Arial"/>
+          <w:color w:val="3A3A3A"/>
+          <w:shd w:val="clear" w:color="auto" w:fill="FFFFFF"/>
+        </w:rPr>
+        <w:t xml:space="preserve">. </w:t>
+      </w:r>
+      <w:r>
+        <w:rPr>
+          <w:rFonts w:ascii="Arial" w:hAnsi="Arial" w:cs="Arial"/>
+          <w:color w:val="00B0F0"/>
+          <w:shd w:val="clear" w:color="auto" w:fill="FFFFFF"/>
+        </w:rPr>
+        <w:t>The last pin</w:t>
+      </w:r>
+      <w:r>
+        <w:rPr>
+          <w:rFonts w:ascii="Arial" w:hAnsi="Arial" w:cs="Arial"/>
+          <w:color w:val="00B0F0"/>
+          <w:shd w:val="clear" w:color="auto" w:fill="FFFFFF"/>
+        </w:rPr>
+        <w:t>(IRQ)</w:t>
+      </w:r>
+      <w:r>
+        <w:rPr>
+          <w:rFonts w:ascii="Arial" w:hAnsi="Arial" w:cs="Arial"/>
+          <w:color w:val="00B0F0"/>
+          <w:shd w:val="clear" w:color="auto" w:fill="FFFFFF"/>
+        </w:rPr>
+        <w:t xml:space="preserve"> is an interrupt pin which doesn’t have to be used</w:t>
+      </w:r>
+      <w:r>
+        <w:rPr>
+          <w:rFonts w:ascii="Arial" w:hAnsi="Arial" w:cs="Arial"/>
+          <w:color w:val="3A3A3A"/>
+          <w:shd w:val="clear" w:color="auto" w:fill="FFFFFF"/>
+        </w:rPr>
+        <w:t>.</w:t>
+      </w:r>
+    </w:p>
+    <w:p>
+      <w:pPr>
+        <w:rPr>
+          <w:rFonts w:ascii="Arial" w:hAnsi="Arial" w:cs="Arial"/>
+          <w:color w:val="3A3A3A"/>
+          <w:shd w:val="clear" w:color="auto" w:fill="FFFFFF"/>
+        </w:rPr>
+      </w:pPr>
+      <w:r>
+        <w:rPr>
+          <w:rFonts w:ascii="Arial" w:hAnsi="Arial" w:cs="Arial"/>
+          <w:color w:val="3A3A3A"/>
+          <w:shd w:val="clear" w:color="auto" w:fill="FFFFFF"/>
+        </w:rPr>
         <w:lastRenderedPageBreak/>
-        <w:t>module in standby or active mode</w:t>
-      </w:r>
-      <w:r>
-        <w:rPr>
-          <w:rFonts w:ascii="Arial" w:hAnsi="Arial" w:cs="Arial"/>
-          <w:color w:val="3A3A3A"/>
-          <w:shd w:val="clear" w:color="auto" w:fill="FFFFFF"/>
-        </w:rPr>
-        <w:t xml:space="preserve">, as well as for </w:t>
-      </w:r>
-      <w:r>
-        <w:rPr>
-          <w:rFonts w:ascii="Arial" w:hAnsi="Arial" w:cs="Arial"/>
-          <w:color w:val="FF0000"/>
-          <w:shd w:val="clear" w:color="auto" w:fill="FFFFFF"/>
-        </w:rPr>
-        <w:t>switching between transmit or command mode</w:t>
-      </w:r>
-      <w:r>
-        <w:rPr>
-          <w:rFonts w:ascii="Arial" w:hAnsi="Arial" w:cs="Arial"/>
-          <w:color w:val="3A3A3A"/>
-          <w:shd w:val="clear" w:color="auto" w:fill="FFFFFF"/>
-        </w:rPr>
-        <w:t xml:space="preserve">. </w:t>
-      </w:r>
-      <w:r>
-        <w:rPr>
-          <w:rFonts w:ascii="Arial" w:hAnsi="Arial" w:cs="Arial"/>
-          <w:color w:val="00B0F0"/>
-          <w:shd w:val="clear" w:color="auto" w:fill="FFFFFF"/>
-        </w:rPr>
-        <w:t>The last pin is an interrupt pin which doesn’t have to be used</w:t>
-      </w:r>
-      <w:r>
-        <w:rPr>
-          <w:rFonts w:ascii="Arial" w:hAnsi="Arial" w:cs="Arial"/>
-          <w:color w:val="3A3A3A"/>
-          <w:shd w:val="clear" w:color="auto" w:fill="FFFFFF"/>
-        </w:rPr>
-        <w:t>.</w:t>
-      </w:r>
-    </w:p>
-    <w:p>
-      <w:pPr>
-        <w:rPr>
-          <w:rFonts w:ascii="Arial" w:hAnsi="Arial" w:cs="Arial"/>
-          <w:color w:val="3A3A3A"/>
-          <w:shd w:val="clear" w:color="auto" w:fill="FFFFFF"/>
-        </w:rPr>
-      </w:pPr>
-      <w:r>
-        <w:rPr>
-          <w:rFonts w:ascii="Arial" w:hAnsi="Arial" w:cs="Arial"/>
-          <w:color w:val="3A3A3A"/>
-          <w:shd w:val="clear" w:color="auto" w:fill="FFFFFF"/>
-        </w:rPr>
         <w:pict>
-          <v:shape id="_x0000_i1027" type="#_x0000_t75" style="width:468pt;height:262pt">
-            <v:imagedata r:id="rId7" o:title="NRF24L01-and-Arduino-Tutorial-Circuit-Schematic"/>
+          <v:shape id="_x0000_i1029" type="#_x0000_t75" style="width:466.8pt;height:249.6pt">
+            <v:imagedata r:id="rId8" o:title="Pinout"/>
           </v:shape>
         </w:pict>
       </w:r>
@@ -338,6 +348,13 @@
       </w:r>
     </w:p>
     <w:p>
+      <w:pPr>
+        <w:pStyle w:val="ListParagraph"/>
+        <w:numPr>
+          <w:ilvl w:val="0"/>
+          <w:numId w:val="1"/>
+        </w:numPr>
+      </w:pPr>
       <w:r>
         <w:t>Both modules have to use the same channel number and the same pipe address</w:t>
       </w:r>
@@ -364,7 +381,10 @@
         </w:rPr>
       </w:pPr>
       <w:r>
-        <w:t xml:space="preserve">There is this post which I don’t really </w:t>
+        <w:t>So at first there was this post which I didn’t</w:t>
+      </w:r>
+      <w:r>
+        <w:t xml:space="preserve"> </w:t>
       </w:r>
       <w:proofErr w:type="gramStart"/>
       <w:r>
@@ -379,14 +399,30 @@
           <w:szCs w:val="16"/>
         </w:rPr>
       </w:pPr>
-      <w:hyperlink r:id="rId8" w:history="1">
+      <w:hyperlink r:id="rId9" w:history="1">
         <w:r>
           <w:rPr>
             <w:rStyle w:val="Hyperlink"/>
             <w:sz w:val="16"/>
             <w:szCs w:val="16"/>
           </w:rPr>
-          <w:t>https://forum.arduino.cc/index.php?topic=374557.0</w:t>
+          <w:t>https://forum.arduino.cc</w:t>
+        </w:r>
+        <w:r>
+          <w:rPr>
+            <w:rStyle w:val="Hyperlink"/>
+            <w:sz w:val="16"/>
+            <w:szCs w:val="16"/>
+          </w:rPr>
+          <w:t>/</w:t>
+        </w:r>
+        <w:r>
+          <w:rPr>
+            <w:rStyle w:val="Hyperlink"/>
+            <w:sz w:val="16"/>
+            <w:szCs w:val="16"/>
+          </w:rPr>
+          <w:t>index.php?topic=374557.0</w:t>
         </w:r>
       </w:hyperlink>
       <w:r>
@@ -404,7 +440,7 @@
           <w:szCs w:val="16"/>
         </w:rPr>
       </w:pPr>
-      <w:hyperlink r:id="rId9" w:history="1">
+      <w:hyperlink r:id="rId10" w:history="1">
         <w:r>
           <w:rPr>
             <w:rStyle w:val="Hyperlink"/>
@@ -422,7 +458,7 @@
           <w:szCs w:val="16"/>
         </w:rPr>
       </w:pPr>
-      <w:hyperlink r:id="rId10" w:history="1">
+      <w:hyperlink r:id="rId11" w:history="1">
         <w:r>
           <w:rPr>
             <w:rStyle w:val="Hyperlink"/>
@@ -446,7 +482,15 @@
           <w:sz w:val="16"/>
           <w:szCs w:val="16"/>
         </w:rPr>
-        <w:lastRenderedPageBreak/>
+        <w:t xml:space="preserve">but here is </w:t>
+      </w:r>
+      <w:bookmarkStart w:id="0" w:name="_GoBack"/>
+      <w:bookmarkEnd w:id="0"/>
+      <w:r>
+        <w:rPr>
+          <w:sz w:val="16"/>
+          <w:szCs w:val="16"/>
+        </w:rPr>
         <w:t>some explanation I have found on the net:</w:t>
       </w:r>
     </w:p>
@@ -484,6 +528,7 @@
         <w:t>Note that the </w:t>
       </w:r>
       <w:proofErr w:type="spellStart"/>
+      <w:proofErr w:type="gramStart"/>
       <w:r>
         <w:rPr>
           <w:rFonts w:ascii="Arial" w:hAnsi="Arial" w:cs="Arial"/>
@@ -509,17 +554,31 @@
           <w:bdr w:val="none" w:sz="0" w:space="0" w:color="auto" w:frame="1"/>
           <w:shd w:val="clear" w:color="auto" w:fill="FFFFFF"/>
         </w:rPr>
-        <w:t>()</w:t>
-      </w:r>
-      <w:r>
-        <w:rPr>
-          <w:rFonts w:ascii="Arial" w:hAnsi="Arial" w:cs="Arial"/>
+        <w:t>(</w:t>
+      </w:r>
+      <w:proofErr w:type="gramEnd"/>
+      <w:r>
+        <w:rPr>
+          <w:rFonts w:ascii="Arial" w:hAnsi="Arial" w:cs="Arial"/>
+          <w:i/>
+          <w:iCs/>
           <w:color w:val="444444"/>
           <w:sz w:val="16"/>
           <w:szCs w:val="16"/>
           <w:bdr w:val="none" w:sz="0" w:space="0" w:color="auto" w:frame="1"/>
           <w:shd w:val="clear" w:color="auto" w:fill="FFFFFF"/>
         </w:rPr>
+        <w:t>)</w:t>
+      </w:r>
+      <w:r>
+        <w:rPr>
+          <w:rFonts w:ascii="Arial" w:hAnsi="Arial" w:cs="Arial"/>
+          <w:color w:val="444444"/>
+          <w:sz w:val="16"/>
+          <w:szCs w:val="16"/>
+          <w:bdr w:val="none" w:sz="0" w:space="0" w:color="auto" w:frame="1"/>
+          <w:shd w:val="clear" w:color="auto" w:fill="FFFFFF"/>
+        </w:rPr>
         <w:t xml:space="preserve"> method must be passed an additional integer parameter that describes </w:t>
       </w:r>
       <w:r>
@@ -542,10 +601,8 @@
           <w:bdr w:val="none" w:sz="0" w:space="0" w:color="auto" w:frame="1"/>
           <w:shd w:val="clear" w:color="auto" w:fill="FFFFFF"/>
         </w:rPr>
-        <w:t>0020</w:t>
-      </w:r>
-      <w:bookmarkStart w:id="0" w:name="_GoBack"/>
-      <w:bookmarkEnd w:id="0"/>
+        <w:t xml:space="preserve"> </w:t>
+      </w:r>
       <w:r>
         <w:rPr>
           <w:rFonts w:ascii="Arial" w:hAnsi="Arial" w:cs="Arial"/>
@@ -623,6 +680,7 @@
           <w:bdr w:val="none" w:sz="0" w:space="0" w:color="auto" w:frame="1"/>
           <w:shd w:val="clear" w:color="auto" w:fill="FFFFFF"/>
         </w:rPr>
+        <w:lastRenderedPageBreak/>
         <w:t>Sooooo</w:t>
       </w:r>
       <w:proofErr w:type="spellEnd"/>
@@ -648,7 +706,6 @@
         </w:rPr>
         <w:t xml:space="preserve">from what I understood, each of this devices can be a transmitter and receiver at the same time, but can only write one and read 6 times, so when you say write this thing so it will be </w:t>
       </w:r>
-      <w:proofErr w:type="spellStart"/>
       <w:r>
         <w:rPr>
           <w:rFonts w:ascii="Arial" w:hAnsi="Arial" w:cs="Arial"/>
@@ -669,9 +726,8 @@
           <w:bdr w:val="none" w:sz="0" w:space="0" w:color="auto" w:frame="1"/>
           <w:shd w:val="clear" w:color="auto" w:fill="FFFFFF"/>
         </w:rPr>
-        <w:t>and</w:t>
-      </w:r>
-      <w:proofErr w:type="spellEnd"/>
+        <w:t xml:space="preserve"> </w:t>
+      </w:r>
       <w:r>
         <w:rPr>
           <w:rFonts w:ascii="Arial" w:hAnsi="Arial" w:cs="Arial"/>
@@ -681,7 +737,7 @@
           <w:bdr w:val="none" w:sz="0" w:space="0" w:color="auto" w:frame="1"/>
           <w:shd w:val="clear" w:color="auto" w:fill="FFFFFF"/>
         </w:rPr>
-        <w:t xml:space="preserve"> the receivers will get the</w:t>
+        <w:t>and the receivers will get the</w:t>
       </w:r>
       <w:r>
         <w:rPr>
@@ -692,7 +748,31 @@
           <w:bdr w:val="none" w:sz="0" w:space="0" w:color="auto" w:frame="1"/>
           <w:shd w:val="clear" w:color="auto" w:fill="FFFFFF"/>
         </w:rPr>
-        <w:t xml:space="preserve"> data you don’t say: “use this one” cause there is only one tunnel for writing but when you say to the module go and read this thing askes you: which of my 6 tunnels for reading do you want me to use?</w:t>
+        <w:t xml:space="preserve"> data you don’t say: “use this one” </w:t>
+      </w:r>
+      <w:proofErr w:type="gramStart"/>
+      <w:r>
+        <w:rPr>
+          <w:rFonts w:ascii="Arial" w:hAnsi="Arial" w:cs="Arial"/>
+          <w:color w:val="1F3864" w:themeColor="accent5" w:themeShade="80"/>
+          <w:sz w:val="16"/>
+          <w:szCs w:val="16"/>
+          <w:bdr w:val="none" w:sz="0" w:space="0" w:color="auto" w:frame="1"/>
+          <w:shd w:val="clear" w:color="auto" w:fill="FFFFFF"/>
+        </w:rPr>
+        <w:t>cause</w:t>
+      </w:r>
+      <w:proofErr w:type="gramEnd"/>
+      <w:r>
+        <w:rPr>
+          <w:rFonts w:ascii="Arial" w:hAnsi="Arial" w:cs="Arial"/>
+          <w:color w:val="1F3864" w:themeColor="accent5" w:themeShade="80"/>
+          <w:sz w:val="16"/>
+          <w:szCs w:val="16"/>
+          <w:bdr w:val="none" w:sz="0" w:space="0" w:color="auto" w:frame="1"/>
+          <w:shd w:val="clear" w:color="auto" w:fill="FFFFFF"/>
+        </w:rPr>
+        <w:t xml:space="preserve"> there is only one tunnel for writing but when you say to the module go and read this thing askes you: which of my 6 tunnels for reading do you want me to use?</w:t>
       </w:r>
     </w:p>
     <w:p>
@@ -810,6 +890,126 @@
     </w:sectPr>
   </w:body>
 </w:document>
+</file>
+
+<file path=word/numbering.xml><?xml version="1.0" encoding="utf-8"?>
+<w:numbering xmlns:wpc="http://schemas.microsoft.com/office/word/2010/wordprocessingCanvas" xmlns:cx="http://schemas.microsoft.com/office/drawing/2014/chartex" xmlns:cx1="http://schemas.microsoft.com/office/drawing/2015/9/8/chartex" xmlns:mc="http://schemas.openxmlformats.org/markup-compatibility/2006" xmlns:o="urn:schemas-microsoft-com:office:office" xmlns:r="http://schemas.openxmlformats.org/officeDocument/2006/relationships" xmlns:m="http://schemas.openxmlformats.org/officeDocument/2006/math" xmlns:v="urn:schemas-microsoft-com:vml" xmlns:wp14="http://schemas.microsoft.com/office/word/2010/wordprocessingDrawing" xmlns:wp="http://schemas.openxmlformats.org/drawingml/2006/wordprocessingDrawing" xmlns:w10="urn:schemas-microsoft-com:office:word" xmlns:w="http://schemas.openxmlformats.org/wordprocessingml/2006/main" xmlns:w14="http://schemas.microsoft.com/office/word/2010/wordml" xmlns:w15="http://schemas.microsoft.com/office/word/2012/wordml" xmlns:w16se="http://schemas.microsoft.com/office/word/2015/wordml/symex" xmlns:wpg="http://schemas.microsoft.com/office/word/2010/wordprocessingGroup" xmlns:wpi="http://schemas.microsoft.com/office/word/2010/wordprocessingInk" xmlns:wne="http://schemas.microsoft.com/office/word/2006/wordml" xmlns:wps="http://schemas.microsoft.com/office/word/2010/wordprocessingShape" mc:Ignorable="w14 w15 w16se wp14">
+  <w:abstractNum w:abstractNumId="0" w15:restartNumberingAfterBreak="0">
+    <w:nsid w:val="59931266"/>
+    <w:multiLevelType w:val="hybridMultilevel"/>
+    <w:tmpl w:val="800CAAF0"/>
+    <w:lvl w:ilvl="0" w:tplc="7334F200">
+      <w:numFmt w:val="bullet"/>
+      <w:lvlText w:val="-"/>
+      <w:lvlJc w:val="left"/>
+      <w:pPr>
+        <w:ind w:left="720" w:hanging="360"/>
+      </w:pPr>
+      <w:rPr>
+        <w:rFonts w:ascii="Calibri" w:eastAsiaTheme="minorHAnsi" w:hAnsi="Calibri" w:cs="Calibri" w:hint="default"/>
+      </w:rPr>
+    </w:lvl>
+    <w:lvl w:ilvl="1" w:tplc="04090003" w:tentative="1">
+      <w:start w:val="1"/>
+      <w:numFmt w:val="bullet"/>
+      <w:lvlText w:val="o"/>
+      <w:lvlJc w:val="left"/>
+      <w:pPr>
+        <w:ind w:left="1440" w:hanging="360"/>
+      </w:pPr>
+      <w:rPr>
+        <w:rFonts w:ascii="Courier New" w:hAnsi="Courier New" w:cs="Courier New" w:hint="default"/>
+      </w:rPr>
+    </w:lvl>
+    <w:lvl w:ilvl="2" w:tplc="04090005" w:tentative="1">
+      <w:start w:val="1"/>
+      <w:numFmt w:val="bullet"/>
+      <w:lvlText w:val=""/>
+      <w:lvlJc w:val="left"/>
+      <w:pPr>
+        <w:ind w:left="2160" w:hanging="360"/>
+      </w:pPr>
+      <w:rPr>
+        <w:rFonts w:ascii="Wingdings" w:hAnsi="Wingdings" w:hint="default"/>
+      </w:rPr>
+    </w:lvl>
+    <w:lvl w:ilvl="3" w:tplc="04090001" w:tentative="1">
+      <w:start w:val="1"/>
+      <w:numFmt w:val="bullet"/>
+      <w:lvlText w:val=""/>
+      <w:lvlJc w:val="left"/>
+      <w:pPr>
+        <w:ind w:left="2880" w:hanging="360"/>
+      </w:pPr>
+      <w:rPr>
+        <w:rFonts w:ascii="Symbol" w:hAnsi="Symbol" w:hint="default"/>
+      </w:rPr>
+    </w:lvl>
+    <w:lvl w:ilvl="4" w:tplc="04090003" w:tentative="1">
+      <w:start w:val="1"/>
+      <w:numFmt w:val="bullet"/>
+      <w:lvlText w:val="o"/>
+      <w:lvlJc w:val="left"/>
+      <w:pPr>
+        <w:ind w:left="3600" w:hanging="360"/>
+      </w:pPr>
+      <w:rPr>
+        <w:rFonts w:ascii="Courier New" w:hAnsi="Courier New" w:cs="Courier New" w:hint="default"/>
+      </w:rPr>
+    </w:lvl>
+    <w:lvl w:ilvl="5" w:tplc="04090005" w:tentative="1">
+      <w:start w:val="1"/>
+      <w:numFmt w:val="bullet"/>
+      <w:lvlText w:val=""/>
+      <w:lvlJc w:val="left"/>
+      <w:pPr>
+        <w:ind w:left="4320" w:hanging="360"/>
+      </w:pPr>
+      <w:rPr>
+        <w:rFonts w:ascii="Wingdings" w:hAnsi="Wingdings" w:hint="default"/>
+      </w:rPr>
+    </w:lvl>
+    <w:lvl w:ilvl="6" w:tplc="04090001" w:tentative="1">
+      <w:start w:val="1"/>
+      <w:numFmt w:val="bullet"/>
+      <w:lvlText w:val=""/>
+      <w:lvlJc w:val="left"/>
+      <w:pPr>
+        <w:ind w:left="5040" w:hanging="360"/>
+      </w:pPr>
+      <w:rPr>
+        <w:rFonts w:ascii="Symbol" w:hAnsi="Symbol" w:hint="default"/>
+      </w:rPr>
+    </w:lvl>
+    <w:lvl w:ilvl="7" w:tplc="04090003" w:tentative="1">
+      <w:start w:val="1"/>
+      <w:numFmt w:val="bullet"/>
+      <w:lvlText w:val="o"/>
+      <w:lvlJc w:val="left"/>
+      <w:pPr>
+        <w:ind w:left="5760" w:hanging="360"/>
+      </w:pPr>
+      <w:rPr>
+        <w:rFonts w:ascii="Courier New" w:hAnsi="Courier New" w:cs="Courier New" w:hint="default"/>
+      </w:rPr>
+    </w:lvl>
+    <w:lvl w:ilvl="8" w:tplc="04090005" w:tentative="1">
+      <w:start w:val="1"/>
+      <w:numFmt w:val="bullet"/>
+      <w:lvlText w:val=""/>
+      <w:lvlJc w:val="left"/>
+      <w:pPr>
+        <w:ind w:left="6480" w:hanging="360"/>
+      </w:pPr>
+      <w:rPr>
+        <w:rFonts w:ascii="Wingdings" w:hAnsi="Wingdings" w:hint="default"/>
+      </w:rPr>
+    </w:lvl>
+  </w:abstractNum>
+  <w:num w:numId="1">
+    <w:abstractNumId w:val="0"/>
+  </w:num>
+</w:numbering>
 </file>
 
 <file path=word/styles.xml><?xml version="1.0" encoding="utf-8"?>
@@ -1260,6 +1460,29 @@
       <w:szCs w:val="24"/>
     </w:rPr>
   </w:style>
+  <w:style w:type="paragraph" w:styleId="ListParagraph">
+    <w:name w:val="List Paragraph"/>
+    <w:basedOn w:val="Normal"/>
+    <w:uiPriority w:val="34"/>
+    <w:qFormat/>
+    <w:rsid w:val="008F1CFC"/>
+    <w:pPr>
+      <w:ind w:left="720"/>
+      <w:contextualSpacing/>
+    </w:pPr>
+  </w:style>
+  <w:style w:type="character" w:styleId="FollowedHyperlink">
+    <w:name w:val="FollowedHyperlink"/>
+    <w:basedOn w:val="DefaultParagraphFont"/>
+    <w:uiPriority w:val="99"/>
+    <w:semiHidden/>
+    <w:unhideWhenUsed/>
+    <w:rsid w:val="008F1CFC"/>
+    <w:rPr>
+      <w:color w:val="954F72" w:themeColor="followedHyperlink"/>
+      <w:u w:val="single"/>
+    </w:rPr>
+  </w:style>
 </w:styles>
 </file>
 

</xml_diff>